<commit_message>
finish c and d
</commit_message>
<xml_diff>
--- a/Answer_Draft.docx
+++ b/Answer_Draft.docx
@@ -1,6 +1,6 @@
 
 <file path=word/document.xml><?xml version="1.0" encoding="utf-8"?>
-<w:document xmlns:wpc="http://schemas.microsoft.com/office/word/2010/wordprocessingCanvas" xmlns:mc="http://schemas.openxmlformats.org/markup-compatibility/2006" xmlns:o="urn:schemas-microsoft-com:office:office" xmlns:r="http://schemas.openxmlformats.org/officeDocument/2006/relationships" xmlns:m="http://schemas.openxmlformats.org/officeDocument/2006/math" xmlns:v="urn:schemas-microsoft-com:vml" xmlns:wp14="http://schemas.microsoft.com/office/word/2010/wordprocessingDrawing" xmlns:wp="http://schemas.openxmlformats.org/drawingml/2006/wordprocessingDrawing" xmlns:w10="urn:schemas-microsoft-com:office:word" xmlns:w="http://schemas.openxmlformats.org/wordprocessingml/2006/main" xmlns:w14="http://schemas.microsoft.com/office/word/2010/wordml" xmlns:w15="http://schemas.microsoft.com/office/word/2012/wordml" xmlns:wpg="http://schemas.microsoft.com/office/word/2010/wordprocessingGroup" xmlns:wpi="http://schemas.microsoft.com/office/word/2010/wordprocessingInk" xmlns:wne="http://schemas.microsoft.com/office/word/2006/wordml" xmlns:wps="http://schemas.microsoft.com/office/word/2010/wordprocessingShape" mc:Ignorable="w14 w15 wp14">
+<w:document xmlns:wpc="http://schemas.microsoft.com/office/word/2010/wordprocessingCanvas" xmlns:cx="http://schemas.microsoft.com/office/drawing/2014/chartex" xmlns:cx1="http://schemas.microsoft.com/office/drawing/2015/9/8/chartex" xmlns:cx2="http://schemas.microsoft.com/office/drawing/2015/10/21/chartex" xmlns:cx3="http://schemas.microsoft.com/office/drawing/2016/5/9/chartex" xmlns:cx4="http://schemas.microsoft.com/office/drawing/2016/5/10/chartex" xmlns:cx5="http://schemas.microsoft.com/office/drawing/2016/5/11/chartex" xmlns:cx6="http://schemas.microsoft.com/office/drawing/2016/5/12/chartex" xmlns:cx7="http://schemas.microsoft.com/office/drawing/2016/5/13/chartex" xmlns:cx8="http://schemas.microsoft.com/office/drawing/2016/5/14/chartex" xmlns:mc="http://schemas.openxmlformats.org/markup-compatibility/2006" xmlns:aink="http://schemas.microsoft.com/office/drawing/2016/ink" xmlns:am3d="http://schemas.microsoft.com/office/drawing/2017/model3d" xmlns:o="urn:schemas-microsoft-com:office:office" xmlns:r="http://schemas.openxmlformats.org/officeDocument/2006/relationships" xmlns:m="http://schemas.openxmlformats.org/officeDocument/2006/math" xmlns:v="urn:schemas-microsoft-com:vml" xmlns:wp14="http://schemas.microsoft.com/office/word/2010/wordprocessingDrawing" xmlns:wp="http://schemas.openxmlformats.org/drawingml/2006/wordprocessingDrawing" xmlns:w10="urn:schemas-microsoft-com:office:word" xmlns:w="http://schemas.openxmlformats.org/wordprocessingml/2006/main" xmlns:w14="http://schemas.microsoft.com/office/word/2010/wordml" xmlns:w15="http://schemas.microsoft.com/office/word/2012/wordml" xmlns:w16cid="http://schemas.microsoft.com/office/word/2016/wordml/cid" xmlns:w16se="http://schemas.microsoft.com/office/word/2015/wordml/symex" xmlns:wpg="http://schemas.microsoft.com/office/word/2010/wordprocessingGroup" xmlns:wpi="http://schemas.microsoft.com/office/word/2010/wordprocessingInk" xmlns:wne="http://schemas.microsoft.com/office/word/2006/wordml" xmlns:wps="http://schemas.microsoft.com/office/word/2010/wordprocessingShape" mc:Ignorable="w14 w15 w16se w16cid wp14">
   <w:body>
     <w:p>
       <w:r>
@@ -72,9 +72,56 @@
         <w:t>Figures:</w:t>
       </w:r>
     </w:p>
-    <w:p>
+    <w:p/>
+    <w:p>
+      <w:r>
+        <w:t xml:space="preserve">c) If we assume the bitline is always acting like a supply voltage at Vdd, and initially, Vq = 0V, Vq_bar  = Vdd, then the current would flow through M3 and M1 during read operation. M3 would always be in saturation since Vbit = Vword = Vdd. </w:t>
+      </w:r>
+    </w:p>
+    <w:p>
+      <w:r>
+        <w:t xml:space="preserve">At t = 0, Vq = 0V, I = Id_M3 = </w:t>
+      </w:r>
+      <w:r>
+        <w:t>4.01e^-4 A</w:t>
+      </w:r>
+    </w:p>
+    <w:p>
+      <w:r>
+        <w:t xml:space="preserve">At steady state, Vq = Vtn = 0.5V, I = Id_M3 = </w:t>
+      </w:r>
+      <w:r>
+        <w:t>1.9e^-4 A</w:t>
+      </w:r>
+    </w:p>
+    <w:p>
+      <w:r>
+        <w:t>I_ave = 2.968e^-4 A</w:t>
+      </w:r>
+    </w:p>
+    <w:p>
+      <w:r>
+        <w:t>(Calculation done in MATLAB)</w:t>
+      </w:r>
+    </w:p>
+    <w:p/>
+    <w:p>
+      <w:r>
+        <w:t xml:space="preserve">d) C_bit = C_s/d + C_wire + C_contact = </w:t>
+      </w:r>
+      <w:r>
+        <w:t xml:space="preserve">row_number*uC_s/d*W_access + uC_wirerow_number*W_cell + uC_contact*row_number/2 = </w:t>
+      </w:r>
       <w:bookmarkStart w:id="0" w:name="_GoBack"/>
       <w:bookmarkEnd w:id="0"/>
+      <w:r>
+        <w:t>358.4 fF</w:t>
+      </w:r>
+    </w:p>
+    <w:p>
+      <w:r>
+        <w:t>(Calculation done in MATLAB)</w:t>
+      </w:r>
     </w:p>
     <w:sectPr>
       <w:pgSz w:w="12240" w:h="15840"/>
@@ -87,7 +134,7 @@
 </file>
 
 <file path=word/styles.xml><?xml version="1.0" encoding="utf-8"?>
-<w:styles xmlns:mc="http://schemas.openxmlformats.org/markup-compatibility/2006" xmlns:r="http://schemas.openxmlformats.org/officeDocument/2006/relationships" xmlns:w="http://schemas.openxmlformats.org/wordprocessingml/2006/main" xmlns:w14="http://schemas.microsoft.com/office/word/2010/wordml" xmlns:w15="http://schemas.microsoft.com/office/word/2012/wordml" mc:Ignorable="w14 w15">
+<w:styles xmlns:mc="http://schemas.openxmlformats.org/markup-compatibility/2006" xmlns:r="http://schemas.openxmlformats.org/officeDocument/2006/relationships" xmlns:w="http://schemas.openxmlformats.org/wordprocessingml/2006/main" xmlns:w14="http://schemas.microsoft.com/office/word/2010/wordml" xmlns:w15="http://schemas.microsoft.com/office/word/2012/wordml" xmlns:w16cid="http://schemas.microsoft.com/office/word/2016/wordml/cid" xmlns:w16se="http://schemas.microsoft.com/office/word/2015/wordml/symex" mc:Ignorable="w14 w15 w16se w16cid">
   <w:docDefaults>
     <w:rPrDefault>
       <w:rPr>
@@ -103,7 +150,7 @@
       </w:pPr>
     </w:pPrDefault>
   </w:docDefaults>
-  <w:latentStyles w:defLockedState="0" w:defUIPriority="99" w:defSemiHidden="0" w:defUnhideWhenUsed="0" w:defQFormat="0" w:count="371">
+  <w:latentStyles w:defLockedState="0" w:defUIPriority="99" w:defSemiHidden="0" w:defUnhideWhenUsed="0" w:defQFormat="0" w:count="375">
     <w:lsdException w:name="Normal" w:uiPriority="0" w:qFormat="1"/>
     <w:lsdException w:name="heading 1" w:uiPriority="9" w:qFormat="1"/>
     <w:lsdException w:name="heading 2" w:semiHidden="1" w:uiPriority="9" w:unhideWhenUsed="1" w:qFormat="1"/>
@@ -209,7 +256,6 @@
     <w:lsdException w:name="HTML Sample" w:semiHidden="1" w:unhideWhenUsed="1"/>
     <w:lsdException w:name="HTML Typewriter" w:semiHidden="1" w:unhideWhenUsed="1"/>
     <w:lsdException w:name="HTML Variable" w:semiHidden="1" w:unhideWhenUsed="1"/>
-    <w:lsdException w:name="Normal Table" w:semiHidden="1" w:unhideWhenUsed="1"/>
     <w:lsdException w:name="annotation subject" w:semiHidden="1" w:unhideWhenUsed="1"/>
     <w:lsdException w:name="No List" w:semiHidden="1" w:unhideWhenUsed="1"/>
     <w:lsdException w:name="Outline List 1" w:semiHidden="1" w:unhideWhenUsed="1"/>
@@ -253,10 +299,8 @@
     <w:lsdException w:name="Table Elegant" w:semiHidden="1" w:unhideWhenUsed="1"/>
     <w:lsdException w:name="Table Professional" w:semiHidden="1" w:unhideWhenUsed="1"/>
     <w:lsdException w:name="Table Subtle 1" w:semiHidden="1" w:unhideWhenUsed="1"/>
-    <w:lsdException w:name="Table Subtle 2" w:semiHidden="1" w:unhideWhenUsed="1"/>
     <w:lsdException w:name="Table Web 1" w:semiHidden="1" w:unhideWhenUsed="1"/>
     <w:lsdException w:name="Table Web 2" w:semiHidden="1" w:unhideWhenUsed="1"/>
-    <w:lsdException w:name="Table Web 3" w:semiHidden="1" w:unhideWhenUsed="1"/>
     <w:lsdException w:name="Balloon Text" w:semiHidden="1" w:unhideWhenUsed="1"/>
     <w:lsdException w:name="Table Grid" w:uiPriority="39"/>
     <w:lsdException w:name="Table Theme" w:semiHidden="1" w:unhideWhenUsed="1"/>
@@ -475,18 +519,22 @@
     <w:lsdException w:name="List Table 5 Dark Accent 6" w:uiPriority="50"/>
     <w:lsdException w:name="List Table 6 Colorful Accent 6" w:uiPriority="51"/>
     <w:lsdException w:name="List Table 7 Colorful Accent 6" w:uiPriority="52"/>
+    <w:lsdException w:name="Mention" w:semiHidden="1" w:unhideWhenUsed="1"/>
+    <w:lsdException w:name="Smart Hyperlink" w:semiHidden="1" w:unhideWhenUsed="1"/>
+    <w:lsdException w:name="Hashtag" w:semiHidden="1" w:unhideWhenUsed="1"/>
+    <w:lsdException w:name="Unresolved Mention" w:semiHidden="1" w:unhideWhenUsed="1"/>
   </w:latentStyles>
-  <w:style w:type="paragraph" w:default="1" w:styleId="a">
+  <w:style w:type="paragraph" w:default="1" w:styleId="Normal">
     <w:name w:val="Normal"/>
     <w:qFormat/>
   </w:style>
-  <w:style w:type="character" w:default="1" w:styleId="a0">
+  <w:style w:type="character" w:default="1" w:styleId="DefaultParagraphFont">
     <w:name w:val="Default Paragraph Font"/>
     <w:uiPriority w:val="1"/>
     <w:semiHidden/>
     <w:unhideWhenUsed/>
   </w:style>
-  <w:style w:type="table" w:default="1" w:styleId="a1">
+  <w:style w:type="table" w:default="1" w:styleId="TableNormal">
     <w:name w:val="Normal Table"/>
     <w:uiPriority w:val="99"/>
     <w:semiHidden/>
@@ -501,7 +549,7 @@
       </w:tblCellMar>
     </w:tblPr>
   </w:style>
-  <w:style w:type="numbering" w:default="1" w:styleId="a2">
+  <w:style w:type="numbering" w:default="1" w:styleId="NoList">
     <w:name w:val="No List"/>
     <w:uiPriority w:val="99"/>
     <w:semiHidden/>

</xml_diff>

<commit_message>
add spice for c
</commit_message>
<xml_diff>
--- a/Answer_Draft.docx
+++ b/Answer_Draft.docx
@@ -180,141 +180,194 @@
         <w:t>0</w:t>
       </w:r>
       <w:r>
+        <w:t>A</w:t>
+      </w:r>
+    </w:p>
+    <w:p>
+      <w:r>
+        <w:t xml:space="preserve">At steady state, </w:t>
+      </w:r>
+      <w:proofErr w:type="spellStart"/>
+      <w:r>
+        <w:t>Vq</w:t>
+      </w:r>
+      <w:proofErr w:type="spellEnd"/>
+      <w:r>
+        <w:t xml:space="preserve"> = </w:t>
+      </w:r>
+      <w:proofErr w:type="spellStart"/>
+      <w:r>
+        <w:t>Vtn</w:t>
+      </w:r>
+      <w:proofErr w:type="spellEnd"/>
+      <w:r>
+        <w:t xml:space="preserve"> = 0.5V, I = Id_M3 = </w:t>
+      </w:r>
+      <w:r>
+        <w:t>1</w:t>
+      </w:r>
+      <w:r>
+        <w:t>90u</w:t>
+      </w:r>
+      <w:r>
+        <w:t>A</w:t>
+      </w:r>
+      <w:r>
+        <w:t xml:space="preserve">, compared with SPICE output I = </w:t>
+      </w:r>
+      <w:r>
+        <w:t>172.7uA</w:t>
+      </w:r>
+    </w:p>
+    <w:p>
+      <w:proofErr w:type="spellStart"/>
+      <w:r>
+        <w:t>I_ave</w:t>
+      </w:r>
+      <w:proofErr w:type="spellEnd"/>
+      <w:r>
+        <w:t xml:space="preserve"> = </w:t>
+      </w:r>
+      <w:r>
+        <w:t>9.6178</w:t>
+      </w:r>
+      <w:r>
+        <w:t>^-</w:t>
+      </w:r>
+      <w:r>
+        <w:t>5</w:t>
+      </w:r>
+      <w:r>
         <w:t xml:space="preserve"> A</w:t>
       </w:r>
-    </w:p>
-    <w:p>
-      <w:r>
-        <w:t xml:space="preserve">At steady state, </w:t>
-      </w:r>
-      <w:proofErr w:type="spellStart"/>
-      <w:r>
-        <w:t>Vq</w:t>
-      </w:r>
-      <w:proofErr w:type="spellEnd"/>
-      <w:r>
-        <w:t xml:space="preserve"> = </w:t>
-      </w:r>
-      <w:proofErr w:type="spellStart"/>
-      <w:r>
-        <w:t>Vtn</w:t>
-      </w:r>
-      <w:proofErr w:type="spellEnd"/>
-      <w:r>
-        <w:t xml:space="preserve"> = 0.5V, I = Id_M3 = </w:t>
-      </w:r>
-      <w:r>
-        <w:t>1.9e^-4 A</w:t>
-      </w:r>
-    </w:p>
-    <w:p>
+      <w:r>
+        <w:t xml:space="preserve"> = 96.178uA</w:t>
+      </w:r>
+      <w:r>
+        <w:t xml:space="preserve">, compared with SPICE output calculated average </w:t>
+      </w:r>
       <w:proofErr w:type="spellStart"/>
       <w:r>
         <w:t>I_ave</w:t>
       </w:r>
       <w:proofErr w:type="spellEnd"/>
       <w:r>
-        <w:t xml:space="preserve"> = </w:t>
-      </w:r>
-      <w:r>
-        <w:t>9.6178</w:t>
-      </w:r>
-      <w:r>
-        <w:t>^-</w:t>
-      </w:r>
-      <w:r>
-        <w:t>5</w:t>
-      </w:r>
-      <w:r>
-        <w:t xml:space="preserve"> A</w:t>
-      </w:r>
-      <w:r>
-        <w:t xml:space="preserve"> = 96.178 uA</w:t>
-      </w:r>
-    </w:p>
-    <w:p>
-      <w:r>
-        <w:t>(Calculation done in MATLAB)</w:t>
-      </w:r>
-    </w:p>
-    <w:p/>
-    <w:p>
-      <w:r>
-        <w:t xml:space="preserve">d) Since there </w:t>
-      </w:r>
-      <w:proofErr w:type="gramStart"/>
-      <w:r>
-        <w:t>is</w:t>
-      </w:r>
-      <w:proofErr w:type="gramEnd"/>
-      <w:r>
-        <w:t xml:space="preserve"> also pull-up transistors on the </w:t>
-      </w:r>
-      <w:proofErr w:type="spellStart"/>
-      <w:r>
-        <w:t>bitline</w:t>
-      </w:r>
-      <w:proofErr w:type="spellEnd"/>
-      <w:r>
-        <w:t xml:space="preserve">, we need to take into consideration their drain/source capacitance.  </w:t>
-      </w:r>
-    </w:p>
-    <w:p>
-      <w:proofErr w:type="spellStart"/>
-      <w:r>
-        <w:t>C_bit</w:t>
-      </w:r>
-      <w:proofErr w:type="spellEnd"/>
-      <w:r>
-        <w:t xml:space="preserve"> = C_s/d + </w:t>
-      </w:r>
-      <w:proofErr w:type="spellStart"/>
-      <w:r>
-        <w:t>C_wire</w:t>
-      </w:r>
-      <w:proofErr w:type="spellEnd"/>
-      <w:r>
-        <w:t xml:space="preserve"> + </w:t>
-      </w:r>
-      <w:proofErr w:type="spellStart"/>
-      <w:r>
-        <w:t>C_contact</w:t>
-      </w:r>
-      <w:proofErr w:type="spellEnd"/>
-      <w:r>
-        <w:t xml:space="preserve"> = </w:t>
-      </w:r>
-      <w:proofErr w:type="spellStart"/>
-      <w:r>
-        <w:t>row_number</w:t>
-      </w:r>
-      <w:proofErr w:type="spellEnd"/>
-      <w:r>
-        <w:t>*</w:t>
-      </w:r>
-      <w:proofErr w:type="spellStart"/>
-      <w:r>
-        <w:t>uC_s</w:t>
-      </w:r>
-      <w:proofErr w:type="spellEnd"/>
-      <w:r>
-        <w:t>/d*</w:t>
-      </w:r>
-      <w:proofErr w:type="spellStart"/>
-      <w:r>
-        <w:t>W_access</w:t>
-      </w:r>
-      <w:proofErr w:type="spellEnd"/>
-      <w:r>
-        <w:t xml:space="preserve"> + </w:t>
-      </w:r>
-      <w:r>
-        <w:t>2</w:t>
+        <w:t xml:space="preserve"> = 86.35uA</w:t>
+      </w:r>
+    </w:p>
+    <w:p>
+      <w:r>
+        <w:t xml:space="preserve">(Calculation done in </w:t>
+      </w:r>
+      <w:r>
+        <w:t>‘ECE529_FinalProject_cd.m’</w:t>
+      </w:r>
+      <w:r>
+        <w:t>)</w:t>
+      </w:r>
+    </w:p>
+    <w:p>
+      <w:r>
+        <w:t>(</w:t>
+      </w:r>
+      <w:r>
+        <w:t>SPICE simulation done in ‘bit_current.sp’)</w:t>
       </w:r>
       <w:bookmarkStart w:id="0" w:name="_GoBack"/>
       <w:bookmarkEnd w:id="0"/>
-      <w:r>
-        <w:t xml:space="preserve">*uC_s/d*W_pullup + </w:t>
+    </w:p>
+    <w:p/>
+    <w:p>
+      <w:r>
+        <w:t xml:space="preserve">d) Since there </w:t>
+      </w:r>
+      <w:proofErr w:type="gramStart"/>
+      <w:r>
+        <w:t>is</w:t>
+      </w:r>
+      <w:proofErr w:type="gramEnd"/>
+      <w:r>
+        <w:t xml:space="preserve"> also pull-up transistors on the </w:t>
+      </w:r>
+      <w:proofErr w:type="spellStart"/>
+      <w:r>
+        <w:t>bitline</w:t>
+      </w:r>
+      <w:proofErr w:type="spellEnd"/>
+      <w:r>
+        <w:t xml:space="preserve">, we need to take into consideration their drain/source capacitance.  </w:t>
+      </w:r>
+    </w:p>
+    <w:p>
+      <w:proofErr w:type="spellStart"/>
+      <w:r>
+        <w:t>C_bit</w:t>
+      </w:r>
+      <w:proofErr w:type="spellEnd"/>
+      <w:r>
+        <w:t xml:space="preserve"> = C_s/d + </w:t>
+      </w:r>
+      <w:proofErr w:type="spellStart"/>
+      <w:r>
+        <w:t>C_wire</w:t>
+      </w:r>
+      <w:proofErr w:type="spellEnd"/>
+      <w:r>
+        <w:t xml:space="preserve"> + </w:t>
+      </w:r>
+      <w:proofErr w:type="spellStart"/>
+      <w:r>
+        <w:t>C_contact</w:t>
+      </w:r>
+      <w:proofErr w:type="spellEnd"/>
+      <w:r>
+        <w:t xml:space="preserve"> = </w:t>
+      </w:r>
+      <w:proofErr w:type="spellStart"/>
+      <w:r>
+        <w:t>row_number</w:t>
+      </w:r>
+      <w:proofErr w:type="spellEnd"/>
+      <w:r>
+        <w:t>*</w:t>
+      </w:r>
+      <w:proofErr w:type="spellStart"/>
+      <w:r>
+        <w:t>uC_s</w:t>
+      </w:r>
+      <w:proofErr w:type="spellEnd"/>
+      <w:r>
+        <w:t>/d*</w:t>
+      </w:r>
+      <w:proofErr w:type="spellStart"/>
+      <w:r>
+        <w:t>W_access</w:t>
+      </w:r>
+      <w:proofErr w:type="spellEnd"/>
+      <w:r>
+        <w:t xml:space="preserve"> + </w:t>
+      </w:r>
+      <w:r>
+        <w:t>2</w:t>
+      </w:r>
+      <w:r>
+        <w:t>*</w:t>
+      </w:r>
+      <w:proofErr w:type="spellStart"/>
+      <w:r>
+        <w:t>uC_s</w:t>
+      </w:r>
+      <w:proofErr w:type="spellEnd"/>
+      <w:r>
+        <w:t>/d*</w:t>
+      </w:r>
+      <w:proofErr w:type="spellStart"/>
+      <w:r>
+        <w:t>W_pullup</w:t>
+      </w:r>
+      <w:proofErr w:type="spellEnd"/>
+      <w:r>
+        <w:t xml:space="preserve"> + </w:t>
       </w:r>
       <w:proofErr w:type="spellStart"/>
       <w:r>
@@ -368,7 +421,13 @@
     </w:p>
     <w:p>
       <w:r>
-        <w:t>(Calculation done in MATLAB)</w:t>
+        <w:t xml:space="preserve">(Calculation done in </w:t>
+      </w:r>
+      <w:r>
+        <w:t>‘ECE529_FinalProject_cd.m’</w:t>
+      </w:r>
+      <w:r>
+        <w:t>)</w:t>
       </w:r>
     </w:p>
     <w:p/>

</xml_diff>

<commit_message>
Fixed part e&f based on new current/cap calc
</commit_message>
<xml_diff>
--- a/Answer_Draft.docx
+++ b/Answer_Draft.docx
@@ -1,6 +1,6 @@
 
 <file path=word/document.xml><?xml version="1.0" encoding="utf-8"?>
-<w:document xmlns:wpc="http://schemas.microsoft.com/office/word/2010/wordprocessingCanvas" xmlns:cx="http://schemas.microsoft.com/office/drawing/2014/chartex" xmlns:cx1="http://schemas.microsoft.com/office/drawing/2015/9/8/chartex" xmlns:cx2="http://schemas.microsoft.com/office/drawing/2015/10/21/chartex" xmlns:cx3="http://schemas.microsoft.com/office/drawing/2016/5/9/chartex" xmlns:cx4="http://schemas.microsoft.com/office/drawing/2016/5/10/chartex" xmlns:cx5="http://schemas.microsoft.com/office/drawing/2016/5/11/chartex" xmlns:cx6="http://schemas.microsoft.com/office/drawing/2016/5/12/chartex" xmlns:cx7="http://schemas.microsoft.com/office/drawing/2016/5/13/chartex" xmlns:cx8="http://schemas.microsoft.com/office/drawing/2016/5/14/chartex" xmlns:mc="http://schemas.openxmlformats.org/markup-compatibility/2006" xmlns:aink="http://schemas.microsoft.com/office/drawing/2016/ink" xmlns:am3d="http://schemas.microsoft.com/office/drawing/2017/model3d" xmlns:o="urn:schemas-microsoft-com:office:office" xmlns:r="http://schemas.openxmlformats.org/officeDocument/2006/relationships" xmlns:m="http://schemas.openxmlformats.org/officeDocument/2006/math" xmlns:v="urn:schemas-microsoft-com:vml" xmlns:wp14="http://schemas.microsoft.com/office/word/2010/wordprocessingDrawing" xmlns:wp="http://schemas.openxmlformats.org/drawingml/2006/wordprocessingDrawing" xmlns:w10="urn:schemas-microsoft-com:office:word" xmlns:w="http://schemas.openxmlformats.org/wordprocessingml/2006/main" xmlns:w14="http://schemas.microsoft.com/office/word/2010/wordml" xmlns:w15="http://schemas.microsoft.com/office/word/2012/wordml" xmlns:w16cid="http://schemas.microsoft.com/office/word/2016/wordml/cid" xmlns:w16se="http://schemas.microsoft.com/office/word/2015/wordml/symex" xmlns:wpg="http://schemas.microsoft.com/office/word/2010/wordprocessingGroup" xmlns:wpi="http://schemas.microsoft.com/office/word/2010/wordprocessingInk" xmlns:wne="http://schemas.microsoft.com/office/word/2006/wordml" xmlns:wps="http://schemas.microsoft.com/office/word/2010/wordprocessingShape" mc:Ignorable="w14 w15 w16se w16cid wp14">
+<w:document xmlns:wpc="http://schemas.microsoft.com/office/word/2010/wordprocessingCanvas" xmlns:cx="http://schemas.microsoft.com/office/drawing/2014/chartex" xmlns:cx1="http://schemas.microsoft.com/office/drawing/2015/9/8/chartex" xmlns:cx2="http://schemas.microsoft.com/office/drawing/2015/10/21/chartex" xmlns:cx3="http://schemas.microsoft.com/office/drawing/2016/5/9/chartex" xmlns:cx4="http://schemas.microsoft.com/office/drawing/2016/5/10/chartex" xmlns:cx5="http://schemas.microsoft.com/office/drawing/2016/5/11/chartex" xmlns:cx6="http://schemas.microsoft.com/office/drawing/2016/5/12/chartex" xmlns:cx7="http://schemas.microsoft.com/office/drawing/2016/5/13/chartex" xmlns:cx8="http://schemas.microsoft.com/office/drawing/2016/5/14/chartex" xmlns:mc="http://schemas.openxmlformats.org/markup-compatibility/2006" xmlns:aink="http://schemas.microsoft.com/office/drawing/2016/ink" xmlns:am3d="http://schemas.microsoft.com/office/drawing/2017/model3d" xmlns:o="urn:schemas-microsoft-com:office:office" xmlns:r="http://schemas.openxmlformats.org/officeDocument/2006/relationships" xmlns:m="http://schemas.openxmlformats.org/officeDocument/2006/math" xmlns:v="urn:schemas-microsoft-com:vml" xmlns:wp14="http://schemas.microsoft.com/office/word/2010/wordprocessingDrawing" xmlns:wp="http://schemas.openxmlformats.org/drawingml/2006/wordprocessingDrawing" xmlns:w10="urn:schemas-microsoft-com:office:word" xmlns:w="http://schemas.openxmlformats.org/wordprocessingml/2006/main" xmlns:w14="http://schemas.microsoft.com/office/word/2010/wordml" xmlns:w15="http://schemas.microsoft.com/office/word/2012/wordml" xmlns:w16cex="http://schemas.microsoft.com/office/word/2018/wordml/cex" xmlns:w16cid="http://schemas.microsoft.com/office/word/2016/wordml/cid" xmlns:w16="http://schemas.microsoft.com/office/word/2018/wordml" xmlns:w16se="http://schemas.microsoft.com/office/word/2015/wordml/symex" xmlns:wpg="http://schemas.microsoft.com/office/word/2010/wordprocessingGroup" xmlns:wpi="http://schemas.microsoft.com/office/word/2010/wordprocessingInk" xmlns:wne="http://schemas.microsoft.com/office/word/2006/wordml" xmlns:wps="http://schemas.microsoft.com/office/word/2010/wordprocessingShape" mc:Ignorable="w14 w15 w16se w16cid w16 w16cex wp14">
   <w:body>
     <w:p>
       <w:r>
@@ -273,8 +273,6 @@
       <w:r>
         <w:t>SPICE simulation done in ‘bit_current.sp’)</w:t>
       </w:r>
-      <w:bookmarkStart w:id="0" w:name="_GoBack"/>
-      <w:bookmarkEnd w:id="0"/>
     </w:p>
     <w:p/>
     <w:p>
@@ -471,7 +469,19 @@
       </w:r>
       <w:proofErr w:type="spellEnd"/>
       <w:r>
-        <w:t xml:space="preserve"> = 2.1737e-10 seconds = 0.217 ns</w:t>
+        <w:t xml:space="preserve"> = 2.1737e-10 seconds = 0</w:t>
+      </w:r>
+      <w:r>
+        <w:rPr>
+          <w:rFonts w:hint="eastAsia"/>
+        </w:rPr>
+        <w:t>.</w:t>
+      </w:r>
+      <w:r>
+        <w:t>679</w:t>
+      </w:r>
+      <w:r>
+        <w:t xml:space="preserve"> ns</w:t>
       </w:r>
     </w:p>
     <w:p>
@@ -1196,7 +1206,7 @@
 </file>
 
 <file path=word/styles.xml><?xml version="1.0" encoding="utf-8"?>
-<w:styles xmlns:mc="http://schemas.openxmlformats.org/markup-compatibility/2006" xmlns:r="http://schemas.openxmlformats.org/officeDocument/2006/relationships" xmlns:w="http://schemas.openxmlformats.org/wordprocessingml/2006/main" xmlns:w14="http://schemas.microsoft.com/office/word/2010/wordml" xmlns:w15="http://schemas.microsoft.com/office/word/2012/wordml" xmlns:w16cid="http://schemas.microsoft.com/office/word/2016/wordml/cid" xmlns:w16se="http://schemas.microsoft.com/office/word/2015/wordml/symex" mc:Ignorable="w14 w15 w16se w16cid">
+<w:styles xmlns:mc="http://schemas.openxmlformats.org/markup-compatibility/2006" xmlns:r="http://schemas.openxmlformats.org/officeDocument/2006/relationships" xmlns:w="http://schemas.openxmlformats.org/wordprocessingml/2006/main" xmlns:w14="http://schemas.microsoft.com/office/word/2010/wordml" xmlns:w15="http://schemas.microsoft.com/office/word/2012/wordml" xmlns:w16cex="http://schemas.microsoft.com/office/word/2018/wordml/cex" xmlns:w16cid="http://schemas.microsoft.com/office/word/2016/wordml/cid" xmlns:w16="http://schemas.microsoft.com/office/word/2018/wordml" xmlns:w16se="http://schemas.microsoft.com/office/word/2015/wordml/symex" mc:Ignorable="w14 w15 w16se w16cid w16 w16cex">
   <w:docDefaults>
     <w:rPrDefault>
       <w:rPr>
@@ -1212,7 +1222,7 @@
       </w:pPr>
     </w:pPrDefault>
   </w:docDefaults>
-  <w:latentStyles w:defLockedState="0" w:defUIPriority="99" w:defSemiHidden="0" w:defUnhideWhenUsed="0" w:defQFormat="0" w:count="375">
+  <w:latentStyles w:defLockedState="0" w:defUIPriority="99" w:defSemiHidden="0" w:defUnhideWhenUsed="0" w:defQFormat="0" w:count="376">
     <w:lsdException w:name="Normal" w:uiPriority="0" w:qFormat="1"/>
     <w:lsdException w:name="heading 1" w:uiPriority="9" w:qFormat="1"/>
     <w:lsdException w:name="heading 2" w:semiHidden="1" w:uiPriority="9" w:unhideWhenUsed="1" w:qFormat="1"/>
@@ -1318,7 +1328,6 @@
     <w:lsdException w:name="HTML Sample" w:semiHidden="1" w:unhideWhenUsed="1"/>
     <w:lsdException w:name="HTML Typewriter" w:semiHidden="1" w:unhideWhenUsed="1"/>
     <w:lsdException w:name="HTML Variable" w:semiHidden="1" w:unhideWhenUsed="1"/>
-    <w:lsdException w:name="Normal Table" w:semiHidden="1" w:unhideWhenUsed="1"/>
     <w:lsdException w:name="annotation subject" w:semiHidden="1" w:unhideWhenUsed="1"/>
     <w:lsdException w:name="No List" w:semiHidden="1" w:unhideWhenUsed="1"/>
     <w:lsdException w:name="Outline List 1" w:semiHidden="1" w:unhideWhenUsed="1"/>
@@ -1365,10 +1374,8 @@
     <w:lsdException w:name="Table Subtle 2" w:semiHidden="1" w:unhideWhenUsed="1"/>
     <w:lsdException w:name="Table Web 1" w:semiHidden="1" w:unhideWhenUsed="1"/>
     <w:lsdException w:name="Table Web 2" w:semiHidden="1" w:unhideWhenUsed="1"/>
-    <w:lsdException w:name="Table Web 3" w:semiHidden="1" w:unhideWhenUsed="1"/>
     <w:lsdException w:name="Balloon Text" w:semiHidden="1" w:unhideWhenUsed="1"/>
     <w:lsdException w:name="Table Grid" w:uiPriority="39"/>
-    <w:lsdException w:name="Table Theme" w:semiHidden="1" w:unhideWhenUsed="1"/>
     <w:lsdException w:name="Placeholder Text" w:semiHidden="1"/>
     <w:lsdException w:name="No Spacing" w:uiPriority="1" w:qFormat="1"/>
     <w:lsdException w:name="Light Shading" w:uiPriority="60"/>
@@ -1588,6 +1595,7 @@
     <w:lsdException w:name="Smart Hyperlink" w:semiHidden="1" w:unhideWhenUsed="1"/>
     <w:lsdException w:name="Hashtag" w:semiHidden="1" w:unhideWhenUsed="1"/>
     <w:lsdException w:name="Unresolved Mention" w:semiHidden="1" w:unhideWhenUsed="1"/>
+    <w:lsdException w:name="Smart Link" w:semiHidden="1" w:unhideWhenUsed="1"/>
   </w:latentStyles>
   <w:style w:type="paragraph" w:default="1" w:styleId="Normal">
     <w:name w:val="Normal"/>

</xml_diff>